<commit_message>
Worked on car and sun animations.
</commit_message>
<xml_diff>
--- a/Software Engineering Challenge22.docx
+++ b/Software Engineering Challenge22.docx
@@ -512,15 +512,7 @@
         <w:rPr>
           <w:rFonts w:ascii="Architects Daughter" w:eastAsia="Architects Daughter" w:hAnsi="Architects Daughter" w:cs="Architects Daughter"/>
         </w:rPr>
-        <w:t xml:space="preserve">I will probably need around an hour to an hour and a half per each </w:t>
-      </w:r>
-      <w:bookmarkStart w:id="0" w:name="_GoBack"/>
-      <w:bookmarkEnd w:id="0"/>
-      <w:r>
-        <w:rPr>
-          <w:rFonts w:ascii="Architects Daughter" w:eastAsia="Architects Daughter" w:hAnsi="Architects Daughter" w:cs="Architects Daughter"/>
-        </w:rPr>
-        <w:t>moving object</w:t>
+        <w:t>I will probably need around an hour to an hour and a half per each moving object</w:t>
       </w:r>
     </w:p>
     <w:p>
@@ -799,8 +791,8 @@
         <w:tblLook w:val="04A0" w:firstRow="1" w:lastRow="0" w:firstColumn="1" w:lastColumn="0" w:noHBand="0" w:noVBand="1"/>
       </w:tblPr>
       <w:tblGrid>
-        <w:gridCol w:w="1177"/>
-        <w:gridCol w:w="8173"/>
+        <w:gridCol w:w="772"/>
+        <w:gridCol w:w="8578"/>
       </w:tblGrid>
       <w:tr>
         <w:tc>
@@ -872,14 +864,69 @@
                 <w:sz w:val="20"/>
               </w:rPr>
             </w:pPr>
+            <w:r>
+              <w:rPr>
+                <w:rFonts w:ascii="Times New Roman" w:hAnsi="Times New Roman" w:cs="Times New Roman"/>
+                <w:sz w:val="20"/>
+              </w:rPr>
+              <w:lastRenderedPageBreak/>
+              <w:t>Jan 26, 2022</w:t>
+            </w:r>
           </w:p>
         </w:tc>
         <w:tc>
           <w:tcPr>
             <w:tcW w:w="8388" w:type="dxa"/>
           </w:tcPr>
-          <w:p/>
-          <w:p/>
+          <w:p>
+            <w:r>
+              <w:rPr>
+                <w:noProof/>
+              </w:rPr>
+              <w:drawing>
+                <wp:inline distT="0" distB="0" distL="0" distR="0" wp14:anchorId="72D0D846" wp14:editId="3E93E612">
+                  <wp:extent cx="5943600" cy="3341370"/>
+                  <wp:effectExtent l="0" t="0" r="0" b="0"/>
+                  <wp:docPr id="2" name="Picture 2"/>
+                  <wp:cNvGraphicFramePr>
+                    <a:graphicFrameLocks xmlns:a="http://schemas.openxmlformats.org/drawingml/2006/main" noChangeAspect="1"/>
+                  </wp:cNvGraphicFramePr>
+                  <a:graphic xmlns:a="http://schemas.openxmlformats.org/drawingml/2006/main">
+                    <a:graphicData uri="http://schemas.openxmlformats.org/drawingml/2006/picture">
+                      <pic:pic xmlns:pic="http://schemas.openxmlformats.org/drawingml/2006/picture">
+                        <pic:nvPicPr>
+                          <pic:cNvPr id="1" name=""/>
+                          <pic:cNvPicPr/>
+                        </pic:nvPicPr>
+                        <pic:blipFill>
+                          <a:blip r:embed="rId5"/>
+                          <a:stretch>
+                            <a:fillRect/>
+                          </a:stretch>
+                        </pic:blipFill>
+                        <pic:spPr>
+                          <a:xfrm>
+                            <a:off x="0" y="0"/>
+                            <a:ext cx="5943600" cy="3341370"/>
+                          </a:xfrm>
+                          <a:prstGeom prst="rect">
+                            <a:avLst/>
+                          </a:prstGeom>
+                        </pic:spPr>
+                      </pic:pic>
+                    </a:graphicData>
+                  </a:graphic>
+                </wp:inline>
+              </w:drawing>
+            </w:r>
+          </w:p>
+          <w:p>
+            <w:r>
+              <w:t>Add cars</w:t>
+            </w:r>
+            <w:bookmarkStart w:id="0" w:name="_GoBack"/>
+            <w:bookmarkEnd w:id="0"/>
+          </w:p>
         </w:tc>
       </w:tr>
       <w:tr>
@@ -894,13 +941,24 @@
                 <w:sz w:val="20"/>
               </w:rPr>
             </w:pPr>
+            <w:r>
+              <w:rPr>
+                <w:rFonts w:ascii="Times New Roman" w:hAnsi="Times New Roman" w:cs="Times New Roman"/>
+                <w:sz w:val="20"/>
+              </w:rPr>
+              <w:t>Jan 27, 2022</w:t>
+            </w:r>
           </w:p>
         </w:tc>
         <w:tc>
           <w:tcPr>
             <w:tcW w:w="8388" w:type="dxa"/>
           </w:tcPr>
-          <w:p/>
+          <w:p>
+            <w:r>
+              <w:t>Finish Sun/moon and cars</w:t>
+            </w:r>
+          </w:p>
           <w:p/>
         </w:tc>
       </w:tr>

</xml_diff>